<commit_message>
Update Profile Completed+ employee name dynamic
</commit_message>
<xml_diff>
--- a/assets/files/test case.docx
+++ b/assets/files/test case.docx
@@ -17132,7 +17132,17 @@
                 <w:sz w:val="24"/>
                 <w:szCs w:val="24"/>
               </w:rPr>
-              <w:t>” nationality first and fill all the form and submit</w:t>
+              <w:t>”</w:t>
+            </w:r>
+            <w:bookmarkStart w:id="1" w:name="_GoBack"/>
+            <w:bookmarkEnd w:id="1"/>
+            <w:r>
+              <w:rPr>
+                <w:rFonts w:ascii="Arial" w:eastAsia="Arial" w:hAnsi="Arial" w:cs="Arial"/>
+                <w:sz w:val="24"/>
+                <w:szCs w:val="24"/>
+              </w:rPr>
+              <w:t xml:space="preserve"> nationality first and fill all the form and submit</w:t>
             </w:r>
             <w:r>
               <w:rPr>
@@ -17294,169 +17304,6 @@
               </w:rPr>
               <w:t>Unsuccessful</w:t>
             </w:r>
-          </w:p>
-        </w:tc>
-      </w:tr>
-      <w:tr>
-        <w:tc>
-          <w:tcPr>
-            <w:tcW w:w="920" w:type="dxa"/>
-          </w:tcPr>
-          <w:p>
-            <w:pPr>
-              <w:pBdr>
-                <w:top w:val="nil"/>
-                <w:left w:val="nil"/>
-                <w:bottom w:val="nil"/>
-                <w:right w:val="nil"/>
-                <w:between w:val="nil"/>
-              </w:pBdr>
-              <w:ind w:left="720" w:hanging="360"/>
-              <w:rPr>
-                <w:rFonts w:ascii="Arial" w:eastAsia="Arial" w:hAnsi="Arial" w:cs="Arial"/>
-                <w:sz w:val="24"/>
-                <w:szCs w:val="24"/>
-              </w:rPr>
-            </w:pPr>
-            <w:r>
-              <w:rPr>
-                <w:rFonts w:ascii="Arial" w:eastAsia="Arial" w:hAnsi="Arial" w:cs="Arial"/>
-                <w:sz w:val="24"/>
-                <w:szCs w:val="24"/>
-              </w:rPr>
-              <w:t>86</w:t>
-            </w:r>
-          </w:p>
-        </w:tc>
-        <w:tc>
-          <w:tcPr>
-            <w:tcW w:w="2093" w:type="dxa"/>
-          </w:tcPr>
-          <w:p>
-            <w:pPr>
-              <w:rPr>
-                <w:rFonts w:ascii="Arial" w:eastAsia="Arial" w:hAnsi="Arial" w:cs="Arial"/>
-                <w:sz w:val="24"/>
-                <w:szCs w:val="24"/>
-              </w:rPr>
-            </w:pPr>
-            <w:r>
-              <w:rPr>
-                <w:rFonts w:ascii="Arial" w:eastAsia="Arial" w:hAnsi="Arial" w:cs="Arial"/>
-                <w:sz w:val="24"/>
-                <w:szCs w:val="24"/>
-              </w:rPr>
-              <w:t>Show staff details</w:t>
-            </w:r>
-          </w:p>
-        </w:tc>
-        <w:tc>
-          <w:tcPr>
-            <w:tcW w:w="2833" w:type="dxa"/>
-          </w:tcPr>
-          <w:p>
-            <w:pPr>
-              <w:rPr>
-                <w:rFonts w:ascii="Arial" w:eastAsia="Arial" w:hAnsi="Arial" w:cs="Arial"/>
-                <w:sz w:val="24"/>
-                <w:szCs w:val="24"/>
-              </w:rPr>
-            </w:pPr>
-            <w:r>
-              <w:rPr>
-                <w:rFonts w:ascii="Arial" w:eastAsia="Arial" w:hAnsi="Arial" w:cs="Arial"/>
-                <w:sz w:val="24"/>
-                <w:szCs w:val="24"/>
-              </w:rPr>
-              <w:t>Nationality: Nepalese</w:t>
-            </w:r>
-          </w:p>
-        </w:tc>
-        <w:tc>
-          <w:tcPr>
-            <w:tcW w:w="2903" w:type="dxa"/>
-          </w:tcPr>
-          <w:p>
-            <w:pPr>
-              <w:rPr>
-                <w:rFonts w:ascii="Arial" w:eastAsia="Arial" w:hAnsi="Arial" w:cs="Arial"/>
-                <w:sz w:val="24"/>
-                <w:szCs w:val="24"/>
-              </w:rPr>
-            </w:pPr>
-            <w:r>
-              <w:rPr>
-                <w:rFonts w:ascii="Arial" w:eastAsia="Arial" w:hAnsi="Arial" w:cs="Arial"/>
-                <w:sz w:val="24"/>
-                <w:szCs w:val="24"/>
-              </w:rPr>
-              <w:t>“Visa Type” and “Visa Expiry Date” should not be shown or left blank while showing employee details</w:t>
-            </w:r>
-          </w:p>
-        </w:tc>
-        <w:tc>
-          <w:tcPr>
-            <w:tcW w:w="3689" w:type="dxa"/>
-          </w:tcPr>
-          <w:p>
-            <w:pPr>
-              <w:rPr>
-                <w:rFonts w:ascii="Arial" w:eastAsia="Arial" w:hAnsi="Arial" w:cs="Arial"/>
-                <w:sz w:val="24"/>
-                <w:szCs w:val="24"/>
-              </w:rPr>
-            </w:pPr>
-            <w:r>
-              <w:rPr>
-                <w:rFonts w:ascii="Arial" w:eastAsia="Arial" w:hAnsi="Arial" w:cs="Arial"/>
-                <w:sz w:val="24"/>
-                <w:szCs w:val="24"/>
-              </w:rPr>
-              <w:t>“</w:t>
-            </w:r>
-            <w:r>
-              <w:rPr>
-                <w:rFonts w:ascii="Arial" w:eastAsia="Arial" w:hAnsi="Arial" w:cs="Arial"/>
-                <w:color w:val="FF0000"/>
-                <w:sz w:val="24"/>
-                <w:szCs w:val="24"/>
-              </w:rPr>
-              <w:t>Visa Expiry Date” was shown with a value.</w:t>
-            </w:r>
-            <w:r>
-              <w:rPr>
-                <w:rFonts w:ascii="Arial" w:eastAsia="Arial" w:hAnsi="Arial" w:cs="Arial"/>
-                <w:sz w:val="24"/>
-                <w:szCs w:val="24"/>
-              </w:rPr>
-              <w:br/>
-              <w:t>“Visa Type” was shown blank.</w:t>
-            </w:r>
-          </w:p>
-        </w:tc>
-        <w:tc>
-          <w:tcPr>
-            <w:tcW w:w="2178" w:type="dxa"/>
-            <w:shd w:val="clear" w:color="auto" w:fill="FF0000"/>
-          </w:tcPr>
-          <w:p>
-            <w:pPr>
-              <w:rPr>
-                <w:rFonts w:ascii="Arial" w:eastAsia="Arial" w:hAnsi="Arial" w:cs="Arial"/>
-                <w:sz w:val="24"/>
-                <w:szCs w:val="24"/>
-              </w:rPr>
-            </w:pPr>
-            <w:r>
-              <w:rPr>
-                <w:rFonts w:ascii="Arial" w:eastAsia="Arial" w:hAnsi="Arial" w:cs="Arial"/>
-                <w:sz w:val="24"/>
-                <w:szCs w:val="24"/>
-              </w:rPr>
-              <w:t>Unsuccessful</w:t>
-            </w:r>
-            <w:bookmarkStart w:id="1" w:name="_GoBack"/>
-            <w:bookmarkEnd w:id="1"/>
           </w:p>
         </w:tc>
       </w:tr>

</xml_diff>